<commit_message>
updatedt buttons: retry possible and now with nicer colours and correct message
</commit_message>
<xml_diff>
--- a/inst/feedback/commentforotter_zsofi20230817.docx
+++ b/inst/feedback/commentforotter_zsofi20230817.docx
@@ -1,34 +1,33 @@
 
 <file path=word/document.xml><?xml version="1.0" encoding="utf-8"?>
-<w:document xmlns:wpc="http://schemas.microsoft.com/office/word/2010/wordprocessingCanvas" xmlns:cx="http://schemas.microsoft.com/office/drawing/2014/chartex" xmlns:cx1="http://schemas.microsoft.com/office/drawing/2015/9/8/chartex" xmlns:mc="http://schemas.openxmlformats.org/markup-compatibility/2006" xmlns:o="urn:schemas-microsoft-com:office:office" xmlns:r="http://schemas.openxmlformats.org/officeDocument/2006/relationships" xmlns:m="http://schemas.openxmlformats.org/officeDocument/2006/math" xmlns:v="urn:schemas-microsoft-com:vml" xmlns:wp14="http://schemas.microsoft.com/office/word/2010/wordprocessingDrawing" xmlns:wp="http://schemas.openxmlformats.org/drawingml/2006/wordprocessingDrawing" xmlns:w10="urn:schemas-microsoft-com:office:word" xmlns:w="http://schemas.openxmlformats.org/wordprocessingml/2006/main" xmlns:w14="http://schemas.microsoft.com/office/word/2010/wordml" xmlns:w15="http://schemas.microsoft.com/office/word/2012/wordml" xmlns:w16se="http://schemas.microsoft.com/office/word/2015/wordml/symex" xmlns:wpg="http://schemas.microsoft.com/office/word/2010/wordprocessingGroup" xmlns:wpi="http://schemas.microsoft.com/office/word/2010/wordprocessingInk" xmlns:wne="http://schemas.microsoft.com/office/word/2006/wordml" xmlns:wps="http://schemas.microsoft.com/office/word/2010/wordprocessingShape" mc:Ignorable="w14 w15 w16se wp14">
+<w:document xmlns:wpc="http://schemas.microsoft.com/office/word/2010/wordprocessingCanvas" xmlns:cx="http://schemas.microsoft.com/office/drawing/2014/chartex" xmlns:cx1="http://schemas.microsoft.com/office/drawing/2015/9/8/chartex" xmlns:cx2="http://schemas.microsoft.com/office/drawing/2015/10/21/chartex" xmlns:cx3="http://schemas.microsoft.com/office/drawing/2016/5/9/chartex" xmlns:cx4="http://schemas.microsoft.com/office/drawing/2016/5/10/chartex" xmlns:cx5="http://schemas.microsoft.com/office/drawing/2016/5/11/chartex" xmlns:cx6="http://schemas.microsoft.com/office/drawing/2016/5/12/chartex" xmlns:cx7="http://schemas.microsoft.com/office/drawing/2016/5/13/chartex" xmlns:cx8="http://schemas.microsoft.com/office/drawing/2016/5/14/chartex" xmlns:mc="http://schemas.openxmlformats.org/markup-compatibility/2006" xmlns:aink="http://schemas.microsoft.com/office/drawing/2016/ink" xmlns:am3d="http://schemas.microsoft.com/office/drawing/2017/model3d" xmlns:o="urn:schemas-microsoft-com:office:office" xmlns:oel="http://schemas.microsoft.com/office/2019/extlst" xmlns:r="http://schemas.openxmlformats.org/officeDocument/2006/relationships" xmlns:m="http://schemas.openxmlformats.org/officeDocument/2006/math" xmlns:v="urn:schemas-microsoft-com:vml" xmlns:wp14="http://schemas.microsoft.com/office/word/2010/wordprocessingDrawing" xmlns:wp="http://schemas.openxmlformats.org/drawingml/2006/wordprocessingDrawing" xmlns:w10="urn:schemas-microsoft-com:office:word" xmlns:w="http://schemas.openxmlformats.org/wordprocessingml/2006/main" xmlns:w14="http://schemas.microsoft.com/office/word/2010/wordml" xmlns:w15="http://schemas.microsoft.com/office/word/2012/wordml" xmlns:w16cex="http://schemas.microsoft.com/office/word/2018/wordml/cex" xmlns:w16cid="http://schemas.microsoft.com/office/word/2016/wordml/cid" xmlns:w16="http://schemas.microsoft.com/office/word/2018/wordml" xmlns:w16sdtdh="http://schemas.microsoft.com/office/word/2020/wordml/sdtdatahash" xmlns:w16se="http://schemas.microsoft.com/office/word/2015/wordml/symex" xmlns:wpg="http://schemas.microsoft.com/office/word/2010/wordprocessingGroup" xmlns:wpi="http://schemas.microsoft.com/office/word/2010/wordprocessingInk" xmlns:wne="http://schemas.microsoft.com/office/word/2006/wordml" xmlns:wps="http://schemas.microsoft.com/office/word/2010/wordprocessingShape" mc:Ignorable="w14 w15 w16se w16cid w16 w16cex w16sdtdh wp14">
   <w:body>
     <w:p>
       <w:pPr>
         <w:pStyle w:val="Titel"/>
-      </w:pPr>
-      <w:r>
+        <w:rPr>
+          <w:lang w:val="en-US"/>
+        </w:rPr>
+      </w:pPr>
+      <w:r>
+        <w:rPr>
+          <w:lang w:val="en-US"/>
+        </w:rPr>
         <w:t>Comments for Otter</w:t>
       </w:r>
     </w:p>
     <w:p>
       <w:pPr>
         <w:pStyle w:val="Untertitel"/>
-      </w:pPr>
-      <w:proofErr w:type="spellStart"/>
-      <w:r>
-        <w:t>Observations</w:t>
-      </w:r>
-      <w:proofErr w:type="spellEnd"/>
-      <w:r>
-        <w:t xml:space="preserve"> </w:t>
-      </w:r>
-      <w:proofErr w:type="spellStart"/>
-      <w:r>
-        <w:t>by</w:t>
-      </w:r>
-      <w:proofErr w:type="spellEnd"/>
-      <w:r>
-        <w:t xml:space="preserve"> Zsófia</w:t>
+        <w:rPr>
+          <w:lang w:val="en-US"/>
+        </w:rPr>
+      </w:pPr>
+      <w:r>
+        <w:rPr>
+          <w:lang w:val="en-US"/>
+        </w:rPr>
+        <w:t>Observations by Zsófia</w:t>
       </w:r>
     </w:p>
     <w:p>
@@ -52,20 +51,16 @@
           <w:numId w:val="1"/>
         </w:numPr>
         <w:rPr>
-          <w:lang w:val="en-US"/>
-        </w:rPr>
-      </w:pPr>
-      <w:r>
-        <w:rPr>
-          <w:lang w:val="en-US"/>
-        </w:rPr>
-        <w:t xml:space="preserve">The TOC on the left-hand side could go one </w:t>
-      </w:r>
-      <w:r>
-        <w:rPr>
-          <w:lang w:val="en-US"/>
-        </w:rPr>
-        <w:t>level down</w:t>
+          <w:highlight w:val="yellow"/>
+          <w:lang w:val="en-US"/>
+        </w:rPr>
+      </w:pPr>
+      <w:r>
+        <w:rPr>
+          <w:highlight w:val="yellow"/>
+          <w:lang w:val="en-US"/>
+        </w:rPr>
+        <w:t>The TOC on the left-hand side could go one level down</w:t>
       </w:r>
     </w:p>
     <w:p>
@@ -76,11 +71,13 @@
           <w:numId w:val="1"/>
         </w:numPr>
         <w:rPr>
-          <w:lang w:val="en-US"/>
-        </w:rPr>
-      </w:pPr>
-      <w:r>
-        <w:rPr>
+          <w:highlight w:val="yellow"/>
+          <w:lang w:val="en-US"/>
+        </w:rPr>
+      </w:pPr>
+      <w:r>
+        <w:rPr>
+          <w:highlight w:val="yellow"/>
           <w:lang w:val="en-US"/>
         </w:rPr>
         <w:t>I imagine the numbering is omitted so that the order is not compulsory, but then one gets lost quickly in the subchapters</w:t>
@@ -148,17 +145,20 @@
           <w:numId w:val="1"/>
         </w:numPr>
         <w:rPr>
-          <w:lang w:val="en-US"/>
-        </w:rPr>
-      </w:pPr>
-      <w:r>
-        <w:rPr>
+          <w:highlight w:val="green"/>
+          <w:lang w:val="en-US"/>
+        </w:rPr>
+      </w:pPr>
+      <w:r>
+        <w:rPr>
+          <w:highlight w:val="green"/>
           <w:lang w:val="en-US"/>
         </w:rPr>
         <w:t>(How) can you restart the question</w:t>
       </w:r>
       <w:r>
         <w:rPr>
+          <w:highlight w:val="green"/>
           <w:lang w:val="en-US"/>
         </w:rPr>
         <w:t>?</w:t>
@@ -231,7 +231,7 @@
           <w:lang w:eastAsia="de-DE"/>
         </w:rPr>
         <w:drawing>
-          <wp:inline distT="0" distB="0" distL="0" distR="0" wp14:anchorId="04813415" wp14:editId="06E6CA89">
+          <wp:inline distT="0" distB="0" distL="0" distR="0" wp14:anchorId="4BD1133B" wp14:editId="2EDB9EF1">
             <wp:extent cx="3848100" cy="3800475"/>
             <wp:effectExtent l="0" t="0" r="0" b="9525"/>
             <wp:docPr id="2" name="Grafik 2"/>
@@ -270,14 +270,8 @@
     <w:p>
       <w:pPr>
         <w:pStyle w:val="berschrift2"/>
-        <w:rPr>
-          <w:lang w:val="en-US"/>
-        </w:rPr>
-      </w:pPr>
-      <w:r>
-        <w:rPr>
-          <w:lang w:val="en-US"/>
-        </w:rPr>
+      </w:pPr>
+      <w:r>
         <w:t>#1</w:t>
       </w:r>
     </w:p>
@@ -303,7 +297,7 @@
         </w:rPr>
         <w:lastRenderedPageBreak/>
         <w:drawing>
-          <wp:inline distT="0" distB="0" distL="0" distR="0" wp14:anchorId="5023AB67" wp14:editId="1B5F95BE">
+          <wp:inline distT="0" distB="0" distL="0" distR="0" wp14:anchorId="3A6D5B98" wp14:editId="105F9A1B">
             <wp:extent cx="5760720" cy="1841500"/>
             <wp:effectExtent l="0" t="0" r="0" b="6350"/>
             <wp:docPr id="1" name="Grafik 1"/>
@@ -384,7 +378,7 @@
           <w:lang w:eastAsia="de-DE"/>
         </w:rPr>
         <w:drawing>
-          <wp:inline distT="0" distB="0" distL="0" distR="0" wp14:anchorId="30C33D21" wp14:editId="70E50829">
+          <wp:inline distT="0" distB="0" distL="0" distR="0" wp14:anchorId="3EA7C704" wp14:editId="458AA9B0">
             <wp:extent cx="5760720" cy="3576320"/>
             <wp:effectExtent l="0" t="0" r="0" b="5080"/>
             <wp:docPr id="3" name="Grafik 3"/>
@@ -466,7 +460,7 @@
         </w:rPr>
         <w:lastRenderedPageBreak/>
         <w:drawing>
-          <wp:inline distT="0" distB="0" distL="0" distR="0" wp14:anchorId="734A276B" wp14:editId="18B7A0E3">
+          <wp:inline distT="0" distB="0" distL="0" distR="0" wp14:anchorId="739C987B" wp14:editId="599294D4">
             <wp:extent cx="5760720" cy="3463925"/>
             <wp:effectExtent l="0" t="0" r="0" b="3175"/>
             <wp:docPr id="4" name="Grafik 4"/>
@@ -517,8 +511,6 @@
       <w:r>
         <w:t>roblem mit der Begrifflichkeit. Ist es auf Deutsch wirklich Variable? Ich dachte immer, dass man die Information zuweist zu einem Objekt. Und dann man hat die Liste von Objekte im Environment.</w:t>
       </w:r>
-      <w:bookmarkStart w:id="0" w:name="_GoBack"/>
-      <w:bookmarkEnd w:id="0"/>
     </w:p>
     <w:p>
       <w:pPr>
@@ -532,7 +524,7 @@
           <w:lang w:eastAsia="de-DE"/>
         </w:rPr>
         <w:drawing>
-          <wp:inline distT="0" distB="0" distL="0" distR="0" wp14:anchorId="2BB2DF81" wp14:editId="0F18A65A">
+          <wp:inline distT="0" distB="0" distL="0" distR="0" wp14:anchorId="67646374" wp14:editId="11483C33">
             <wp:extent cx="5760720" cy="1278890"/>
             <wp:effectExtent l="0" t="0" r="0" b="0"/>
             <wp:docPr id="5" name="Grafik 5"/>
@@ -579,7 +571,7 @@
 </file>
 
 <file path=word/numbering.xml><?xml version="1.0" encoding="utf-8"?>
-<w:numbering xmlns:wpc="http://schemas.microsoft.com/office/word/2010/wordprocessingCanvas" xmlns:cx="http://schemas.microsoft.com/office/drawing/2014/chartex" xmlns:cx1="http://schemas.microsoft.com/office/drawing/2015/9/8/chartex" xmlns:mc="http://schemas.openxmlformats.org/markup-compatibility/2006" xmlns:o="urn:schemas-microsoft-com:office:office" xmlns:r="http://schemas.openxmlformats.org/officeDocument/2006/relationships" xmlns:m="http://schemas.openxmlformats.org/officeDocument/2006/math" xmlns:v="urn:schemas-microsoft-com:vml" xmlns:wp14="http://schemas.microsoft.com/office/word/2010/wordprocessingDrawing" xmlns:wp="http://schemas.openxmlformats.org/drawingml/2006/wordprocessingDrawing" xmlns:w10="urn:schemas-microsoft-com:office:word" xmlns:w="http://schemas.openxmlformats.org/wordprocessingml/2006/main" xmlns:w14="http://schemas.microsoft.com/office/word/2010/wordml" xmlns:w15="http://schemas.microsoft.com/office/word/2012/wordml" xmlns:w16se="http://schemas.microsoft.com/office/word/2015/wordml/symex" xmlns:wpg="http://schemas.microsoft.com/office/word/2010/wordprocessingGroup" xmlns:wpi="http://schemas.microsoft.com/office/word/2010/wordprocessingInk" xmlns:wne="http://schemas.microsoft.com/office/word/2006/wordml" xmlns:wps="http://schemas.microsoft.com/office/word/2010/wordprocessingShape" mc:Ignorable="w14 w15 w16se wp14">
+<w:numbering xmlns:wpc="http://schemas.microsoft.com/office/word/2010/wordprocessingCanvas" xmlns:cx="http://schemas.microsoft.com/office/drawing/2014/chartex" xmlns:cx1="http://schemas.microsoft.com/office/drawing/2015/9/8/chartex" xmlns:cx2="http://schemas.microsoft.com/office/drawing/2015/10/21/chartex" xmlns:cx3="http://schemas.microsoft.com/office/drawing/2016/5/9/chartex" xmlns:cx4="http://schemas.microsoft.com/office/drawing/2016/5/10/chartex" xmlns:cx5="http://schemas.microsoft.com/office/drawing/2016/5/11/chartex" xmlns:cx6="http://schemas.microsoft.com/office/drawing/2016/5/12/chartex" xmlns:cx7="http://schemas.microsoft.com/office/drawing/2016/5/13/chartex" xmlns:cx8="http://schemas.microsoft.com/office/drawing/2016/5/14/chartex" xmlns:mc="http://schemas.openxmlformats.org/markup-compatibility/2006" xmlns:aink="http://schemas.microsoft.com/office/drawing/2016/ink" xmlns:am3d="http://schemas.microsoft.com/office/drawing/2017/model3d" xmlns:o="urn:schemas-microsoft-com:office:office" xmlns:oel="http://schemas.microsoft.com/office/2019/extlst" xmlns:r="http://schemas.openxmlformats.org/officeDocument/2006/relationships" xmlns:m="http://schemas.openxmlformats.org/officeDocument/2006/math" xmlns:v="urn:schemas-microsoft-com:vml" xmlns:wp14="http://schemas.microsoft.com/office/word/2010/wordprocessingDrawing" xmlns:wp="http://schemas.openxmlformats.org/drawingml/2006/wordprocessingDrawing" xmlns:w10="urn:schemas-microsoft-com:office:word" xmlns:w="http://schemas.openxmlformats.org/wordprocessingml/2006/main" xmlns:w14="http://schemas.microsoft.com/office/word/2010/wordml" xmlns:w15="http://schemas.microsoft.com/office/word/2012/wordml" xmlns:w16cex="http://schemas.microsoft.com/office/word/2018/wordml/cex" xmlns:w16cid="http://schemas.microsoft.com/office/word/2016/wordml/cid" xmlns:w16="http://schemas.microsoft.com/office/word/2018/wordml" xmlns:w16sdtdh="http://schemas.microsoft.com/office/word/2020/wordml/sdtdatahash" xmlns:w16se="http://schemas.microsoft.com/office/word/2015/wordml/symex" xmlns:wpg="http://schemas.microsoft.com/office/word/2010/wordprocessingGroup" xmlns:wpi="http://schemas.microsoft.com/office/word/2010/wordprocessingInk" xmlns:wne="http://schemas.microsoft.com/office/word/2006/wordml" xmlns:wps="http://schemas.microsoft.com/office/word/2010/wordprocessingShape" mc:Ignorable="w14 w15 w16se w16cid w16 w16cex w16sdtdh wp14">
   <w:abstractNum w:abstractNumId="0" w15:restartNumberingAfterBreak="0">
     <w:nsid w:val="562174F7"/>
     <w:multiLevelType w:val="hybridMultilevel"/>
@@ -692,14 +684,14 @@
       </w:rPr>
     </w:lvl>
   </w:abstractNum>
-  <w:num w:numId="1">
+  <w:num w:numId="1" w16cid:durableId="1957368324">
     <w:abstractNumId w:val="0"/>
   </w:num>
 </w:numbering>
 </file>
 
 <file path=word/styles.xml><?xml version="1.0" encoding="utf-8"?>
-<w:styles xmlns:mc="http://schemas.openxmlformats.org/markup-compatibility/2006" xmlns:r="http://schemas.openxmlformats.org/officeDocument/2006/relationships" xmlns:w="http://schemas.openxmlformats.org/wordprocessingml/2006/main" xmlns:w14="http://schemas.microsoft.com/office/word/2010/wordml" xmlns:w15="http://schemas.microsoft.com/office/word/2012/wordml" xmlns:w16se="http://schemas.microsoft.com/office/word/2015/wordml/symex" mc:Ignorable="w14 w15 w16se">
+<w:styles xmlns:mc="http://schemas.openxmlformats.org/markup-compatibility/2006" xmlns:r="http://schemas.openxmlformats.org/officeDocument/2006/relationships" xmlns:w="http://schemas.openxmlformats.org/wordprocessingml/2006/main" xmlns:w14="http://schemas.microsoft.com/office/word/2010/wordml" xmlns:w15="http://schemas.microsoft.com/office/word/2012/wordml" xmlns:w16cex="http://schemas.microsoft.com/office/word/2018/wordml/cex" xmlns:w16cid="http://schemas.microsoft.com/office/word/2016/wordml/cid" xmlns:w16="http://schemas.microsoft.com/office/word/2018/wordml" xmlns:w16sdtdh="http://schemas.microsoft.com/office/word/2020/wordml/sdtdatahash" xmlns:w16se="http://schemas.microsoft.com/office/word/2015/wordml/symex" mc:Ignorable="w14 w15 w16se w16cid w16 w16cex w16sdtdh">
   <w:docDefaults>
     <w:rPrDefault>
       <w:rPr>
@@ -715,7 +707,7 @@
       </w:pPr>
     </w:pPrDefault>
   </w:docDefaults>
-  <w:latentStyles w:defLockedState="0" w:defUIPriority="99" w:defSemiHidden="0" w:defUnhideWhenUsed="0" w:defQFormat="0" w:count="371">
+  <w:latentStyles w:defLockedState="0" w:defUIPriority="99" w:defSemiHidden="0" w:defUnhideWhenUsed="0" w:defQFormat="0" w:count="376">
     <w:lsdException w:name="Normal" w:uiPriority="0" w:qFormat="1"/>
     <w:lsdException w:name="heading 1" w:uiPriority="9" w:qFormat="1"/>
     <w:lsdException w:name="heading 2" w:semiHidden="1" w:uiPriority="9" w:unhideWhenUsed="1" w:qFormat="1"/>
@@ -1087,6 +1079,11 @@
     <w:lsdException w:name="List Table 5 Dark Accent 6" w:uiPriority="50"/>
     <w:lsdException w:name="List Table 6 Colorful Accent 6" w:uiPriority="51"/>
     <w:lsdException w:name="List Table 7 Colorful Accent 6" w:uiPriority="52"/>
+    <w:lsdException w:name="Mention" w:semiHidden="1" w:unhideWhenUsed="1"/>
+    <w:lsdException w:name="Smart Hyperlink" w:semiHidden="1" w:unhideWhenUsed="1"/>
+    <w:lsdException w:name="Hashtag" w:semiHidden="1" w:unhideWhenUsed="1"/>
+    <w:lsdException w:name="Unresolved Mention" w:semiHidden="1" w:unhideWhenUsed="1"/>
+    <w:lsdException w:name="Smart Link" w:semiHidden="1" w:unhideWhenUsed="1"/>
   </w:latentStyles>
   <w:style w:type="paragraph" w:default="1" w:styleId="Standard">
     <w:name w:val="Normal"/>

</xml_diff>